<commit_message>
Sprawdzanie polaczenia z internetem i usuniecie crashowania aplikacji.
</commit_message>
<xml_diff>
--- a/dokumenty/Funkcjonalności/Hubert Głowiak/opis.docx
+++ b/dokumenty/Funkcjonalności/Hubert Głowiak/opis.docx
@@ -54,10 +54,7 @@
               <w:ind w:left="708" w:hanging="708"/>
             </w:pPr>
             <w:r>
-              <w:t>Hubert Głowiak</w:t>
-            </w:r>
-            <w:r>
-              <w:t>- projektant</w:t>
+              <w:t>Hubert Głowiak- projektant</w:t>
             </w:r>
           </w:p>
         </w:tc>
@@ -258,7 +255,20 @@
               <w:t xml:space="preserve">1a. </w:t>
             </w:r>
             <w:r>
-              <w:t>Brak spełnionych specjalnych wymagań skutkuje brakiem możliwości włączenia panelu nawigacyjnego.</w:t>
+              <w:t>Bra</w:t>
+            </w:r>
+            <w:r>
+              <w:t>k połączenia z siecią lub uprawnień aplikacji do korzystania z sieci skutkuje nie wyświetleniem mapy.</w:t>
+            </w:r>
+          </w:p>
+          <w:p>
+            <w:r>
+              <w:t>1b. Brak modułu GPS lub uprawnień aplikacji do korzystania z modułu GPS skutkuje nie wyświetleniem lokalizacji użytkownika.</w:t>
+            </w:r>
+          </w:p>
+          <w:p>
+            <w:r>
+              <w:t>1c. Brak zaktualizowanych usług Google Play skutkuje nie wyświetleniem mapy.</w:t>
             </w:r>
           </w:p>
         </w:tc>
@@ -328,6 +338,22 @@
         </w:tc>
       </w:tr>
     </w:tbl>
+    <w:p/>
+    <w:p/>
+    <w:p/>
+    <w:p/>
+    <w:p/>
+    <w:p/>
+    <w:p/>
+    <w:p/>
+    <w:p/>
+    <w:p/>
+    <w:p/>
+    <w:p/>
+    <w:p/>
+    <w:p/>
+    <w:p/>
+    <w:p/>
     <w:p/>
     <w:p/>
     <w:tbl>
@@ -514,10 +540,7 @@
           </w:tcPr>
           <w:p>
             <w:r>
-              <w:t>Zmiana pozycji mapy</w:t>
-            </w:r>
-            <w:r>
-              <w:t xml:space="preserve"> na taką, odpowiadającą znacznikowi oznaczającemu pozycję użytkownika.</w:t>
+              <w:t>Zmiana pozycji mapy na taką, odpowiadającą znacznikowi oznaczającemu pozycję użytkownika.</w:t>
             </w:r>
           </w:p>
         </w:tc>
@@ -549,10 +572,7 @@
           </w:p>
           <w:p>
             <w:r>
-              <w:t xml:space="preserve">3. Użytkownik </w:t>
-            </w:r>
-            <w:r>
-              <w:t>jest przekierowywany do swojej lokalizacji.</w:t>
+              <w:t>3. Użytkownik jest przekierowywany do swojej lokalizacji.</w:t>
             </w:r>
           </w:p>
         </w:tc>
@@ -574,7 +594,17 @@
           </w:tcPr>
           <w:p>
             <w:r>
-              <w:t>1a. Brak spełnionych specjalnych wymagań skutkuje brakiem możliwości włączenia panelu nawigacyjnego.</w:t>
+              <w:t>1a. Brak połączenia z siecią lub uprawnień aplikacji do korzystania z sieci skutkuje nie wyświetleniem mapy.</w:t>
+            </w:r>
+          </w:p>
+          <w:p>
+            <w:r>
+              <w:t>1b. Brak modułu GPS lub uprawnień aplikacji do korzystania z modułu GPS skutkuje nie wyświetleniem lokalizacji użytkownika.</w:t>
+            </w:r>
+          </w:p>
+          <w:p>
+            <w:r>
+              <w:t>1c. Brak zaktualizowanych usług Google Play skutkuje nie wyświetleniem mapy.</w:t>
             </w:r>
           </w:p>
         </w:tc>
@@ -644,6 +674,16 @@
         </w:tc>
       </w:tr>
     </w:tbl>
+    <w:p/>
+    <w:p/>
+    <w:p/>
+    <w:p/>
+    <w:p/>
+    <w:p/>
+    <w:p/>
+    <w:p/>
+    <w:p/>
+    <w:p/>
     <w:p/>
     <w:p/>
     <w:p/>
@@ -665,7 +705,6 @@
           </w:tcPr>
           <w:p>
             <w:r>
-              <w:lastRenderedPageBreak/>
               <w:t>Nazwa:</w:t>
             </w:r>
           </w:p>
@@ -676,10 +715,7 @@
           </w:tcPr>
           <w:p>
             <w:r>
-              <w:t xml:space="preserve">Wybierz </w:t>
-            </w:r>
-            <w:r>
-              <w:t>znacznik budynku</w:t>
+              <w:t>Wybierz znacznik budynku</w:t>
             </w:r>
           </w:p>
         </w:tc>
@@ -863,18 +899,12 @@
           </w:p>
           <w:p>
             <w:r>
-              <w:t xml:space="preserve">2. Użytkownik </w:t>
-            </w:r>
-            <w:r>
-              <w:t>klika w znacznik na mapie.</w:t>
-            </w:r>
-          </w:p>
-          <w:p>
-            <w:r>
-              <w:t xml:space="preserve">3. Użytkownik </w:t>
-            </w:r>
-            <w:r>
-              <w:t>otrzymuje informacje o wybranym znaczniku.</w:t>
+              <w:t>2. Użytkownik klika w znacznik na mapie.</w:t>
+            </w:r>
+          </w:p>
+          <w:p>
+            <w:r>
+              <w:t>3. Użytkownik otrzymuje informacje o wybranym znaczniku.</w:t>
             </w:r>
           </w:p>
         </w:tc>
@@ -896,7 +926,17 @@
           </w:tcPr>
           <w:p>
             <w:r>
-              <w:t>1a. Brak spełnionych specjalnych wymagań skutkuje brakiem możliwości włączenia panelu nawigacyjnego.</w:t>
+              <w:t>1a. Brak połączenia z siecią lub uprawnień aplikacji do korzystania z sieci skutkuje nie wyświetleniem mapy.</w:t>
+            </w:r>
+          </w:p>
+          <w:p>
+            <w:r>
+              <w:t>1b. Brak modułu GPS lub uprawnień aplikacji do korzystania z modułu GPS skutkuje nie wyświetleniem lokalizacji użytkownika.</w:t>
+            </w:r>
+          </w:p>
+          <w:p>
+            <w:r>
+              <w:t>1c. Brak zaktualizowanych usług Google Play skutkuje nie wyświetleniem mapy.</w:t>
             </w:r>
           </w:p>
         </w:tc>
@@ -966,6 +1006,23 @@
         </w:tc>
       </w:tr>
     </w:tbl>
+    <w:p/>
+    <w:p/>
+    <w:p/>
+    <w:p/>
+    <w:p/>
+    <w:p/>
+    <w:p/>
+    <w:p/>
+    <w:p/>
+    <w:p/>
+    <w:p/>
+    <w:p/>
+    <w:p>
+      <w:bookmarkStart w:id="0" w:name="_GoBack"/>
+    </w:p>
+    <w:bookmarkEnd w:id="0"/>
+    <w:p/>
     <w:p/>
     <w:tbl>
       <w:tblPr>
@@ -1129,10 +1186,7 @@
           </w:tcPr>
           <w:p>
             <w:r>
-              <w:t xml:space="preserve">Użytkownik musi </w:t>
-            </w:r>
-            <w:r>
-              <w:t>mieć zaznaczony znacznik.</w:t>
+              <w:t>Użytkownik musi mieć zaznaczony znacznik.</w:t>
             </w:r>
           </w:p>
         </w:tc>
@@ -1218,7 +1272,17 @@
           </w:tcPr>
           <w:p>
             <w:r>
-              <w:t>1a. Brak spełnionych specjalnych wymagań skutkuje brakiem możliwości włączenia panelu nawigacyjnego.</w:t>
+              <w:t>1a. Brak połączenia z siecią lub uprawnień aplikacji do korzystania z sieci skutkuje nie wyświetleniem mapy.</w:t>
+            </w:r>
+          </w:p>
+          <w:p>
+            <w:r>
+              <w:t>1b. Brak modułu GPS lub uprawnień aplikacji do korzystania z modułu GPS skutkuje nie wyświetleniem lokalizacji użytkownika.</w:t>
+            </w:r>
+          </w:p>
+          <w:p>
+            <w:r>
+              <w:t>1c. Brak zaktualizowanych usług Google Play skutkuje nie wyświetleniem mapy.</w:t>
             </w:r>
           </w:p>
           <w:p>
@@ -1293,10 +1357,7 @@
         </w:tc>
       </w:tr>
     </w:tbl>
-    <w:p>
-      <w:bookmarkStart w:id="0" w:name="_GoBack"/>
-      <w:bookmarkEnd w:id="0"/>
-    </w:p>
+    <w:p/>
     <w:sectPr>
       <w:pgSz w:w="11906" w:h="16838"/>
       <w:pgMar w:top="1417" w:right="1417" w:bottom="1417" w:left="1417" w:header="708" w:footer="708" w:gutter="0"/>
@@ -2017,4 +2078,16 @@
     </a:ext>
   </a:extLst>
 </a:theme>
+</file>
+
+<file path=customXml/item1.xml><?xml version="1.0" encoding="utf-8"?>
+<b:Sources xmlns:b="http://schemas.openxmlformats.org/officeDocument/2006/bibliography" xmlns="http://schemas.openxmlformats.org/officeDocument/2006/bibliography" SelectedStyle="\APASixthEditionOfficeOnline.xsl" StyleName="APA" Version="6"/>
+</file>
+
+<file path=customXml/itemProps1.xml><?xml version="1.0" encoding="utf-8"?>
+<ds:datastoreItem xmlns:ds="http://schemas.openxmlformats.org/officeDocument/2006/customXml" ds:itemID="{F8B8210C-BE8E-4DD7-A3D7-3C97EC9336D9}">
+  <ds:schemaRefs>
+    <ds:schemaRef ds:uri="http://schemas.openxmlformats.org/officeDocument/2006/bibliography"/>
+  </ds:schemaRefs>
+</ds:datastoreItem>
 </file>
</xml_diff>